<commit_message>
1/2 da tag finalizada
</commit_message>
<xml_diff>
--- a/engenharia reversa em aplicações android/write-up engenharia reversa em android.docx
+++ b/engenharia reversa em aplicações android/write-up engenharia reversa em android.docx
@@ -2225,6 +2225,7 @@
       </w:pPr>
       <w:r>
         <w:rPr>
+          <w:noProof/>
           <w:lang w:val="pt-BR"/>
         </w:rPr>
         <w:drawing>
@@ -2345,6 +2346,7 @@
       </w:pPr>
       <w:r>
         <w:rPr>
+          <w:noProof/>
           <w:lang w:val="pt-BR"/>
         </w:rPr>
         <w:drawing>
@@ -2462,13 +2464,7 @@
         <w:rPr>
           <w:lang w:val="pt-BR"/>
         </w:rPr>
-        <w:t>ção</w:t>
-      </w:r>
-      <w:r>
-        <w:rPr>
-          <w:lang w:val="pt-BR"/>
-        </w:rPr>
-        <w:t xml:space="preserve"> se</w:t>
+        <w:t>ção se</w:t>
       </w:r>
       <w:r>
         <w:rPr>
@@ -2494,25 +2490,7 @@
         <w:rPr>
           <w:lang w:val="pt-BR"/>
         </w:rPr>
-        <w:t>.</w:t>
-      </w:r>
-      <w:r>
-        <w:rPr>
-          <w:lang w:val="pt-BR"/>
-        </w:rPr>
-        <w:t xml:space="preserve"> </w:t>
-      </w:r>
-      <w:r>
-        <w:rPr>
-          <w:lang w:val="pt-BR"/>
-        </w:rPr>
-        <w:t>N</w:t>
-      </w:r>
-      <w:r>
-        <w:rPr>
-          <w:lang w:val="pt-BR"/>
-        </w:rPr>
-        <w:t xml:space="preserve">este caso seria necessário preencher o campo </w:t>
+        <w:t xml:space="preserve">. Neste caso seria necessário preencher o campo </w:t>
       </w:r>
       <w:proofErr w:type="spellStart"/>
       <w:r>
@@ -2526,24 +2504,21 @@
         <w:rPr>
           <w:lang w:val="pt-BR"/>
         </w:rPr>
-        <w:t xml:space="preserve"> com qualquer palavra</w:t>
-      </w:r>
-      <w:r>
-        <w:rPr>
-          <w:lang w:val="pt-BR"/>
-        </w:rPr>
-        <w:t>. Segue o exemplo abaixo:</w:t>
-      </w:r>
-    </w:p>
-    <w:p>
-      <w:pPr>
-        <w:rPr>
-          <w:lang w:val="pt-BR"/>
-        </w:rPr>
-      </w:pPr>
-    </w:p>
-    <w:p>
-      <w:r>
+        <w:t xml:space="preserve"> com qualquer palavra. Segue o exemplo abaixo:</w:t>
+      </w:r>
+    </w:p>
+    <w:p>
+      <w:pPr>
+        <w:rPr>
+          <w:lang w:val="pt-BR"/>
+        </w:rPr>
+      </w:pPr>
+    </w:p>
+    <w:p>
+      <w:r>
+        <w:rPr>
+          <w:noProof/>
+        </w:rPr>
         <w:drawing>
           <wp:inline distT="0" distB="0" distL="0" distR="0" wp14:anchorId="6E70B2D0" wp14:editId="47A24180">
             <wp:extent cx="1607882" cy="2465470"/>
@@ -2600,7 +2575,534 @@
         <w:t xml:space="preserve"> 2:</w:t>
       </w:r>
     </w:p>
+    <w:p>
+      <w:r>
+        <w:rPr>
+          <w:noProof/>
+        </w:rPr>
+        <w:drawing>
+          <wp:inline distT="0" distB="0" distL="0" distR="0" wp14:anchorId="39B7C68D" wp14:editId="5A48E9CF">
+            <wp:extent cx="2429214" cy="257211"/>
+            <wp:effectExtent l="0" t="0" r="0" b="9525"/>
+            <wp:docPr id="18" name="Imagem 18"/>
+            <wp:cNvGraphicFramePr>
+              <a:graphicFrameLocks xmlns:a="http://schemas.openxmlformats.org/drawingml/2006/main" noChangeAspect="1"/>
+            </wp:cNvGraphicFramePr>
+            <a:graphic xmlns:a="http://schemas.openxmlformats.org/drawingml/2006/main">
+              <a:graphicData uri="http://schemas.openxmlformats.org/drawingml/2006/picture">
+                <pic:pic xmlns:pic="http://schemas.openxmlformats.org/drawingml/2006/picture">
+                  <pic:nvPicPr>
+                    <pic:cNvPr id="1" name=""/>
+                    <pic:cNvPicPr/>
+                  </pic:nvPicPr>
+                  <pic:blipFill>
+                    <a:blip r:embed="rId26"/>
+                    <a:stretch>
+                      <a:fillRect/>
+                    </a:stretch>
+                  </pic:blipFill>
+                  <pic:spPr>
+                    <a:xfrm>
+                      <a:off x="0" y="0"/>
+                      <a:ext cx="2429214" cy="257211"/>
+                    </a:xfrm>
+                    <a:prstGeom prst="rect">
+                      <a:avLst/>
+                    </a:prstGeom>
+                  </pic:spPr>
+                </pic:pic>
+              </a:graphicData>
+            </a:graphic>
+          </wp:inline>
+        </w:drawing>
+      </w:r>
+    </w:p>
     <w:p/>
+    <w:p>
+      <w:pPr>
+        <w:rPr>
+          <w:lang w:val="pt-BR"/>
+        </w:rPr>
+      </w:pPr>
+      <w:r>
+        <w:rPr>
+          <w:lang w:val="pt-BR"/>
+        </w:rPr>
+        <w:t>Lo</w:t>
+      </w:r>
+      <w:r>
+        <w:rPr>
+          <w:lang w:val="pt-BR"/>
+        </w:rPr>
+        <w:t xml:space="preserve">gin em hexa </w:t>
+      </w:r>
+      <w:r>
+        <w:rPr>
+          <w:lang w:val="pt-BR"/>
+        </w:rPr>
+        <w:sym w:font="Wingdings" w:char="F0E0"/>
+      </w:r>
+      <w:r>
+        <w:rPr>
+          <w:lang w:val="pt-BR"/>
+        </w:rPr>
+        <w:t xml:space="preserve"> </w:t>
+      </w:r>
+      <w:r>
+        <w:rPr>
+          <w:lang w:val="pt-BR"/>
+        </w:rPr>
+        <w:t>0x7f07005b</w:t>
+      </w:r>
+    </w:p>
+    <w:p>
+      <w:pPr>
+        <w:rPr>
+          <w:lang w:val="pt-BR"/>
+        </w:rPr>
+      </w:pPr>
+      <w:r>
+        <w:rPr>
+          <w:lang w:val="pt-BR"/>
+        </w:rPr>
+        <w:t xml:space="preserve">Login em decimal </w:t>
+      </w:r>
+      <w:r>
+        <w:rPr>
+          <w:lang w:val="pt-BR"/>
+        </w:rPr>
+        <w:sym w:font="Wingdings" w:char="F0E0"/>
+      </w:r>
+      <w:r>
+        <w:rPr>
+          <w:lang w:val="pt-BR"/>
+        </w:rPr>
+        <w:t xml:space="preserve"> </w:t>
+      </w:r>
+      <w:r>
+        <w:rPr>
+          <w:lang w:val="pt-BR"/>
+        </w:rPr>
+        <w:t>2131165275</w:t>
+      </w:r>
+    </w:p>
+    <w:p>
+      <w:pPr>
+        <w:rPr>
+          <w:lang w:val="pt-BR"/>
+        </w:rPr>
+      </w:pPr>
+      <w:proofErr w:type="spellStart"/>
+      <w:r>
+        <w:rPr>
+          <w:lang w:val="pt-BR"/>
+        </w:rPr>
+        <w:t>Password</w:t>
+      </w:r>
+      <w:proofErr w:type="spellEnd"/>
+      <w:r>
+        <w:rPr>
+          <w:lang w:val="pt-BR"/>
+        </w:rPr>
+        <w:t xml:space="preserve"> em hexa: 0x7f070059</w:t>
+      </w:r>
+    </w:p>
+    <w:p>
+      <w:pPr>
+        <w:rPr>
+          <w:lang w:val="pt-BR"/>
+        </w:rPr>
+      </w:pPr>
+      <w:proofErr w:type="spellStart"/>
+      <w:r>
+        <w:rPr>
+          <w:lang w:val="pt-BR"/>
+        </w:rPr>
+        <w:t>Password</w:t>
+      </w:r>
+      <w:proofErr w:type="spellEnd"/>
+      <w:r>
+        <w:rPr>
+          <w:lang w:val="pt-BR"/>
+        </w:rPr>
+        <w:t xml:space="preserve"> em decimal </w:t>
+      </w:r>
+      <w:r>
+        <w:rPr>
+          <w:lang w:val="pt-BR"/>
+        </w:rPr>
+        <w:sym w:font="Wingdings" w:char="F0E0"/>
+      </w:r>
+      <w:r>
+        <w:rPr>
+          <w:lang w:val="pt-BR"/>
+        </w:rPr>
+        <w:t xml:space="preserve"> </w:t>
+      </w:r>
+      <w:r>
+        <w:rPr>
+          <w:lang w:val="pt-BR"/>
+        </w:rPr>
+        <w:t>2131165273</w:t>
+      </w:r>
+    </w:p>
+    <w:p>
+      <w:pPr>
+        <w:rPr>
+          <w:lang w:val="pt-BR"/>
+        </w:rPr>
+      </w:pPr>
+    </w:p>
+    <w:p>
+      <w:pPr>
+        <w:rPr>
+          <w:lang w:val="pt-BR"/>
+        </w:rPr>
+      </w:pPr>
+    </w:p>
+    <w:p>
+      <w:pPr>
+        <w:rPr>
+          <w:lang w:val="pt-BR"/>
+        </w:rPr>
+      </w:pPr>
+      <w:r>
+        <w:rPr>
+          <w:lang w:val="pt-BR"/>
+        </w:rPr>
+        <w:t xml:space="preserve">Identificando o </w:t>
+      </w:r>
+      <w:proofErr w:type="spellStart"/>
+      <w:r>
+        <w:rPr>
+          <w:lang w:val="pt-BR"/>
+        </w:rPr>
+        <w:t>pid</w:t>
+      </w:r>
+      <w:proofErr w:type="spellEnd"/>
+      <w:r>
+        <w:rPr>
+          <w:lang w:val="pt-BR"/>
+        </w:rPr>
+        <w:t xml:space="preserve"> no gerenciador de tarefas:</w:t>
+      </w:r>
+    </w:p>
+    <w:p>
+      <w:pPr>
+        <w:rPr>
+          <w:lang w:val="pt-BR"/>
+        </w:rPr>
+      </w:pPr>
+      <w:r>
+        <w:rPr>
+          <w:lang w:val="pt-BR"/>
+        </w:rPr>
+        <w:t xml:space="preserve">Aprofundamento em --&gt; </w:t>
+      </w:r>
+      <w:hyperlink r:id="rId27" w:history="1">
+        <w:r>
+          <w:rPr>
+            <w:rStyle w:val="Hyperlink"/>
+            <w:lang w:val="pt-BR"/>
+          </w:rPr>
+          <w:t>https://support.kaspersky.com/common/windows/6325#block2</w:t>
+        </w:r>
+      </w:hyperlink>
+    </w:p>
+    <w:p>
+      <w:pPr>
+        <w:rPr>
+          <w:lang w:val="pt-BR"/>
+        </w:rPr>
+      </w:pPr>
+      <w:r>
+        <w:rPr>
+          <w:lang w:val="pt-BR"/>
+        </w:rPr>
+        <w:drawing>
+          <wp:inline distT="0" distB="0" distL="0" distR="0" wp14:anchorId="789738CD" wp14:editId="72F37E6A">
+            <wp:extent cx="3962844" cy="2614096"/>
+            <wp:effectExtent l="0" t="0" r="0" b="0"/>
+            <wp:docPr id="20" name="Imagem 20"/>
+            <wp:cNvGraphicFramePr>
+              <a:graphicFrameLocks xmlns:a="http://schemas.openxmlformats.org/drawingml/2006/main" noChangeAspect="1"/>
+            </wp:cNvGraphicFramePr>
+            <a:graphic xmlns:a="http://schemas.openxmlformats.org/drawingml/2006/main">
+              <a:graphicData uri="http://schemas.openxmlformats.org/drawingml/2006/picture">
+                <pic:pic xmlns:pic="http://schemas.openxmlformats.org/drawingml/2006/picture">
+                  <pic:nvPicPr>
+                    <pic:cNvPr id="1" name=""/>
+                    <pic:cNvPicPr/>
+                  </pic:nvPicPr>
+                  <pic:blipFill>
+                    <a:blip r:embed="rId28"/>
+                    <a:stretch>
+                      <a:fillRect/>
+                    </a:stretch>
+                  </pic:blipFill>
+                  <pic:spPr>
+                    <a:xfrm>
+                      <a:off x="0" y="0"/>
+                      <a:ext cx="3972640" cy="2620558"/>
+                    </a:xfrm>
+                    <a:prstGeom prst="rect">
+                      <a:avLst/>
+                    </a:prstGeom>
+                  </pic:spPr>
+                </pic:pic>
+              </a:graphicData>
+            </a:graphic>
+          </wp:inline>
+        </w:drawing>
+      </w:r>
+    </w:p>
+    <w:p>
+      <w:pPr>
+        <w:rPr>
+          <w:lang w:val="pt-BR"/>
+        </w:rPr>
+      </w:pPr>
+      <w:proofErr w:type="spellStart"/>
+      <w:r>
+        <w:rPr>
+          <w:lang w:val="pt-BR"/>
+        </w:rPr>
+        <w:t>Pid</w:t>
+      </w:r>
+      <w:proofErr w:type="spellEnd"/>
+      <w:r>
+        <w:rPr>
+          <w:lang w:val="pt-BR"/>
+        </w:rPr>
+        <w:t xml:space="preserve"> 14176</w:t>
+      </w:r>
+    </w:p>
+    <w:p>
+      <w:pPr>
+        <w:rPr>
+          <w:lang w:val="pt-BR"/>
+        </w:rPr>
+      </w:pPr>
+    </w:p>
+    <w:p>
+      <w:pPr>
+        <w:rPr>
+          <w:lang w:val="pt-BR"/>
+        </w:rPr>
+      </w:pPr>
+    </w:p>
+    <w:p>
+      <w:pPr>
+        <w:rPr>
+          <w:lang w:val="pt-BR"/>
+        </w:rPr>
+      </w:pPr>
+      <w:r>
+        <w:rPr>
+          <w:lang w:val="pt-BR"/>
+        </w:rPr>
+        <w:t xml:space="preserve">Usando o </w:t>
+      </w:r>
+      <w:proofErr w:type="spellStart"/>
+      <w:r>
+        <w:rPr>
+          <w:lang w:val="pt-BR"/>
+        </w:rPr>
+        <w:t>adb</w:t>
+      </w:r>
+      <w:proofErr w:type="spellEnd"/>
+      <w:r>
+        <w:rPr>
+          <w:lang w:val="pt-BR"/>
+        </w:rPr>
+        <w:t xml:space="preserve"> </w:t>
+      </w:r>
+      <w:proofErr w:type="spellStart"/>
+      <w:r>
+        <w:rPr>
+          <w:lang w:val="pt-BR"/>
+        </w:rPr>
+        <w:t>logcat</w:t>
+      </w:r>
+      <w:proofErr w:type="spellEnd"/>
+      <w:r>
+        <w:rPr>
+          <w:lang w:val="pt-BR"/>
+        </w:rPr>
+        <w:t>:</w:t>
+      </w:r>
+    </w:p>
+    <w:p>
+      <w:pPr>
+        <w:rPr>
+          <w:lang w:val="pt-BR"/>
+        </w:rPr>
+      </w:pPr>
+      <w:r>
+        <w:rPr>
+          <w:lang w:val="pt-BR"/>
+        </w:rPr>
+        <w:t>Limpei os logs antigos para facilitar identificação</w:t>
+      </w:r>
+    </w:p>
+    <w:p>
+      <w:pPr>
+        <w:rPr>
+          <w:lang w:val="pt-BR"/>
+        </w:rPr>
+      </w:pPr>
+      <w:r>
+        <w:rPr>
+          <w:lang w:val="pt-BR"/>
+        </w:rPr>
+        <w:drawing>
+          <wp:inline distT="0" distB="0" distL="0" distR="0" wp14:anchorId="529C4F62" wp14:editId="77BB5649">
+            <wp:extent cx="5612130" cy="791845"/>
+            <wp:effectExtent l="0" t="0" r="7620" b="8255"/>
+            <wp:docPr id="21" name="Imagem 21"/>
+            <wp:cNvGraphicFramePr>
+              <a:graphicFrameLocks xmlns:a="http://schemas.openxmlformats.org/drawingml/2006/main" noChangeAspect="1"/>
+            </wp:cNvGraphicFramePr>
+            <a:graphic xmlns:a="http://schemas.openxmlformats.org/drawingml/2006/main">
+              <a:graphicData uri="http://schemas.openxmlformats.org/drawingml/2006/picture">
+                <pic:pic xmlns:pic="http://schemas.openxmlformats.org/drawingml/2006/picture">
+                  <pic:nvPicPr>
+                    <pic:cNvPr id="1" name=""/>
+                    <pic:cNvPicPr/>
+                  </pic:nvPicPr>
+                  <pic:blipFill>
+                    <a:blip r:embed="rId29"/>
+                    <a:stretch>
+                      <a:fillRect/>
+                    </a:stretch>
+                  </pic:blipFill>
+                  <pic:spPr>
+                    <a:xfrm>
+                      <a:off x="0" y="0"/>
+                      <a:ext cx="5612130" cy="791845"/>
+                    </a:xfrm>
+                    <a:prstGeom prst="rect">
+                      <a:avLst/>
+                    </a:prstGeom>
+                  </pic:spPr>
+                </pic:pic>
+              </a:graphicData>
+            </a:graphic>
+          </wp:inline>
+        </w:drawing>
+      </w:r>
+    </w:p>
+    <w:p>
+      <w:pPr>
+        <w:rPr>
+          <w:lang w:val="pt-BR"/>
+        </w:rPr>
+      </w:pPr>
+      <w:r>
+        <w:rPr>
+          <w:lang w:val="pt-BR"/>
+        </w:rPr>
+        <w:lastRenderedPageBreak/>
+        <w:drawing>
+          <wp:inline distT="0" distB="0" distL="0" distR="0" wp14:anchorId="054BDE3C" wp14:editId="4A995D44">
+            <wp:extent cx="4896533" cy="3743847"/>
+            <wp:effectExtent l="0" t="0" r="0" b="9525"/>
+            <wp:docPr id="22" name="Imagem 22"/>
+            <wp:cNvGraphicFramePr>
+              <a:graphicFrameLocks xmlns:a="http://schemas.openxmlformats.org/drawingml/2006/main" noChangeAspect="1"/>
+            </wp:cNvGraphicFramePr>
+            <a:graphic xmlns:a="http://schemas.openxmlformats.org/drawingml/2006/main">
+              <a:graphicData uri="http://schemas.openxmlformats.org/drawingml/2006/picture">
+                <pic:pic xmlns:pic="http://schemas.openxmlformats.org/drawingml/2006/picture">
+                  <pic:nvPicPr>
+                    <pic:cNvPr id="1" name=""/>
+                    <pic:cNvPicPr/>
+                  </pic:nvPicPr>
+                  <pic:blipFill>
+                    <a:blip r:embed="rId30"/>
+                    <a:stretch>
+                      <a:fillRect/>
+                    </a:stretch>
+                  </pic:blipFill>
+                  <pic:spPr>
+                    <a:xfrm>
+                      <a:off x="0" y="0"/>
+                      <a:ext cx="4896533" cy="3743847"/>
+                    </a:xfrm>
+                    <a:prstGeom prst="rect">
+                      <a:avLst/>
+                    </a:prstGeom>
+                  </pic:spPr>
+                </pic:pic>
+              </a:graphicData>
+            </a:graphic>
+          </wp:inline>
+        </w:drawing>
+      </w:r>
+    </w:p>
+    <w:p>
+      <w:pPr>
+        <w:rPr>
+          <w:lang w:val="pt-BR"/>
+        </w:rPr>
+      </w:pPr>
+    </w:p>
+    <w:p>
+      <w:pPr>
+        <w:rPr>
+          <w:lang w:val="pt-BR"/>
+        </w:rPr>
+      </w:pPr>
+    </w:p>
+    <w:p>
+      <w:pPr>
+        <w:rPr>
+          <w:lang w:val="pt-BR"/>
+        </w:rPr>
+      </w:pPr>
+    </w:p>
+    <w:p>
+      <w:r>
+        <w:rPr>
+          <w:noProof/>
+        </w:rPr>
+        <w:drawing>
+          <wp:inline distT="0" distB="0" distL="0" distR="0" wp14:anchorId="2363F554" wp14:editId="4CC75E66">
+            <wp:extent cx="5163271" cy="1305107"/>
+            <wp:effectExtent l="0" t="0" r="0" b="9525"/>
+            <wp:docPr id="16" name="Imagem 16"/>
+            <wp:cNvGraphicFramePr>
+              <a:graphicFrameLocks xmlns:a="http://schemas.openxmlformats.org/drawingml/2006/main" noChangeAspect="1"/>
+            </wp:cNvGraphicFramePr>
+            <a:graphic xmlns:a="http://schemas.openxmlformats.org/drawingml/2006/main">
+              <a:graphicData uri="http://schemas.openxmlformats.org/drawingml/2006/picture">
+                <pic:pic xmlns:pic="http://schemas.openxmlformats.org/drawingml/2006/picture">
+                  <pic:nvPicPr>
+                    <pic:cNvPr id="1" name=""/>
+                    <pic:cNvPicPr/>
+                  </pic:nvPicPr>
+                  <pic:blipFill>
+                    <a:blip r:embed="rId31"/>
+                    <a:stretch>
+                      <a:fillRect/>
+                    </a:stretch>
+                  </pic:blipFill>
+                  <pic:spPr>
+                    <a:xfrm>
+                      <a:off x="0" y="0"/>
+                      <a:ext cx="5163271" cy="1305107"/>
+                    </a:xfrm>
+                    <a:prstGeom prst="rect">
+                      <a:avLst/>
+                    </a:prstGeom>
+                  </pic:spPr>
+                </pic:pic>
+              </a:graphicData>
+            </a:graphic>
+          </wp:inline>
+        </w:drawing>
+      </w:r>
+    </w:p>
     <w:sectPr>
       <w:pgSz w:w="12240" w:h="15840"/>
       <w:pgMar w:top="1417" w:right="1701" w:bottom="1417" w:left="1701" w:header="708" w:footer="708" w:gutter="0"/>

</xml_diff>